<commit_message>
* docx-Version nun mit Lizenz * docx mit mehr Seitenumbrüchen, Kopfzeile+arc42-Logo * Lizenz als adoc, wird included
</commit_message>
<xml_diff>
--- a/build/docs/index.docx
+++ b/build/docs/index.docx
@@ -371,7 +371,43 @@
         <w:t xml:space="preserve">Ideen und Anregungen zu einigen Szenarien auch von Firebrand-Softwarearchitectures.</w:t>
       </w:r>
     </w:p>
-    <w:bookmarkStart w:id="29" w:name="änderbarkeit"/>
+    <w:bookmarkStart w:id="29" w:name="lizenz"/>
+    <w:p>
+      <w:pPr>
+        <w:pStyle w:val="Heading2"/>
+      </w:pPr>
+      <w:r>
+        <w:t xml:space="preserve">Lizenz</w:t>
+      </w:r>
+    </w:p>
+    <w:bookmarkEnd w:id="29"/>
+    <w:p>
+      <w:r>
+        <w:t xml:space="preserve">Copyright 2012-2013 the original author (Gernot Starke) or authors and contributors.</w:t>
+      </w:r>
+    </w:p>
+    <w:p>
+      <w:r>
+        <w:t xml:space="preserve">Licensed under the Apache License, Version 2.0 (the "License"); you may not use this file except in compliance with the License. You may obtain a copy of the License at</w:t>
+      </w:r>
+    </w:p>
+    <w:p>
+      <w:pPr>
+        <w:pStyle w:val="SourceCode"/>
+      </w:pPr>
+      <w:r>
+        <w:rPr>
+          <w:rStyle w:val="VerbatimChar"/>
+        </w:rPr>
+        <w:t xml:space="preserve">http://www.apache.org/licenses/LICENSE-2.0</w:t>
+      </w:r>
+    </w:p>
+    <w:p>
+      <w:r>
+        <w:t xml:space="preserve">Unless required by applicable law or agreed to in writing, software distributed under the License is distributed on an "AS IS" BASIS, WITHOUT WARRANTIES OR CONDITIONS OF ANY KIND, either express or implied. See the License for the specific language governing permissions and limitations under the License.</w:t>
+      </w:r>
+    </w:p>
+    <w:bookmarkStart w:id="30" w:name="änderbarkeit"/>
     <w:p>
       <w:pPr>
         <w:pStyle w:val="Heading1"/>
@@ -380,8 +416,8 @@
         <w:t xml:space="preserve">Änderbarkeit</w:t>
       </w:r>
     </w:p>
-    <w:bookmarkEnd w:id="29"/>
-    <w:bookmarkStart w:id="30" w:name="was-bedeutet-änderbarkeit"/>
+    <w:bookmarkEnd w:id="30"/>
+    <w:bookmarkStart w:id="31" w:name="was-bedeutet-änderbarkeit"/>
     <w:p>
       <w:pPr>
         <w:pStyle w:val="Heading2"/>
@@ -390,7 +426,7 @@
         <w:t xml:space="preserve">Was bedeutet Änderbarkeit?</w:t>
       </w:r>
     </w:p>
-    <w:bookmarkEnd w:id="30"/>
+    <w:bookmarkEnd w:id="31"/>
     <w:p>
       <w:r>
         <w:t xml:space="preserve">Änderbarkeit: Aufwand, der zur Durchführung vorgegebener Änderungen notwendig ist.</w:t>
@@ -487,7 +523,7 @@
         <w:t xml:space="preserve">Umgangssprachlich heißt Änderbarkeit oftmals Flexibilität, Anpassbarkeit, Wartbarkeit oder Erweiterbarkeit.</w:t>
       </w:r>
     </w:p>
-    <w:bookmarkStart w:id="31" w:name="szenarien-für-änderbarkeit"/>
+    <w:bookmarkStart w:id="32" w:name="szenarien-für-änderbarkeit"/>
     <w:p>
       <w:pPr>
         <w:pStyle w:val="Heading2"/>
@@ -496,8 +532,8 @@
         <w:t xml:space="preserve">Szenarien für Änderbarkeit</w:t>
       </w:r>
     </w:p>
-    <w:bookmarkEnd w:id="31"/>
-    <w:bookmarkStart w:id="32" w:name="szenario-neuer-konnektor"/>
+    <w:bookmarkEnd w:id="32"/>
+    <w:bookmarkStart w:id="33" w:name="szenario-neuer-konnektor"/>
     <w:p>
       <w:pPr>
         <w:pStyle w:val="Heading3"/>
@@ -506,7 +542,7 @@
         <w:t xml:space="preserve">Szenario: Neuer Konnektor</w:t>
       </w:r>
     </w:p>
-    <w:bookmarkEnd w:id="32"/>
+    <w:bookmarkEnd w:id="33"/>
     <w:p>
       <w:r>
         <w:t xml:space="preserve">Wenn die Datenimport-Komponente Daten aus einer zusätzlichen Datenquelle einlesen soll, so muss der dafür notwendige Konnektor innerhalb von drei Personenmonaten entwickelt, integriert und in Betrieb genommen werden können.</w:t>
@@ -587,7 +623,7 @@
         </w:tc>
       </w:tr>
     </w:tbl>
-    <w:bookmarkStart w:id="33" w:name="szenario-jährliche-aktualisierung"/>
+    <w:bookmarkStart w:id="34" w:name="szenario-jährliche-aktualisierung"/>
     <w:p>
       <w:pPr>
         <w:pStyle w:val="Heading3"/>
@@ -596,7 +632,7 @@
         <w:t xml:space="preserve">Szenario: Jährliche Aktualisierung</w:t>
       </w:r>
     </w:p>
-    <w:bookmarkEnd w:id="33"/>
+    <w:bookmarkEnd w:id="34"/>
     <w:p>
       <w:r>
         <w:t xml:space="preserve">Das Datenformat des jährlichen Buchungsreports wird jedes Jahr am 31. Dezember aktualisiert, um den gesetzlichen und steuerlichen Änderungen zu genügen. Das System muss das neue Format erzeugen können.</w:t>
@@ -677,7 +713,7 @@
         </w:tc>
       </w:tr>
     </w:tbl>
-    <w:bookmarkStart w:id="34" w:name="szenario-plugins-entwickeln"/>
+    <w:bookmarkStart w:id="35" w:name="szenario-plugins-entwickeln"/>
     <w:p>
       <w:pPr>
         <w:pStyle w:val="Heading3"/>
@@ -686,7 +722,7 @@
         <w:t xml:space="preserve">Szenario: Plugins entwickeln</w:t>
       </w:r>
     </w:p>
-    <w:bookmarkEnd w:id="34"/>
+    <w:bookmarkEnd w:id="35"/>
     <w:p>
       <w:r>
         <w:t xml:space="preserve">Ein unabhängiger Entwickler kann PlugIns für das System erstellen.</w:t>
@@ -789,7 +825,7 @@
         </w:tc>
       </w:tr>
     </w:tbl>
-    <w:bookmarkStart w:id="35" w:name="szenario-wechsel-des-algorithmus"/>
+    <w:bookmarkStart w:id="36" w:name="szenario-wechsel-des-algorithmus"/>
     <w:p>
       <w:pPr>
         <w:pStyle w:val="Heading3"/>
@@ -798,7 +834,7 @@
         <w:t xml:space="preserve">Szenario: Wechsel des Algorithmus</w:t>
       </w:r>
     </w:p>
-    <w:bookmarkEnd w:id="35"/>
+    <w:bookmarkEnd w:id="36"/>
     <w:p>
       <w:r>
         <w:t xml:space="preserve">Wechsel des Algorithmus zur Routenberechnung.</w:t>
@@ -901,7 +937,7 @@
         </w:tc>
       </w:tr>
     </w:tbl>
-    <w:bookmarkStart w:id="36" w:name="szenario-neues-feld-in-stammdaten"/>
+    <w:bookmarkStart w:id="37" w:name="szenario-neues-feld-in-stammdaten"/>
     <w:p>
       <w:pPr>
         <w:pStyle w:val="Heading3"/>
@@ -910,7 +946,7 @@
         <w:t xml:space="preserve">Szenario: Neues Feld in Stammdaten</w:t>
       </w:r>
     </w:p>
-    <w:bookmarkEnd w:id="36"/>
+    <w:bookmarkEnd w:id="37"/>
     <w:p>
       <w:r>
         <w:t xml:space="preserve">Ein Entwickler möchte ein neues Feld in die XY-Stammdaten aufnehmen.</w:t>
@@ -1013,7 +1049,7 @@
         </w:tc>
       </w:tr>
     </w:tbl>
-    <w:bookmarkStart w:id="37" w:name="szenario-unterstütze-ansi-sql-92-kompatibe-datenbanksysteme."/>
+    <w:bookmarkStart w:id="38" w:name="szenario-unterstütze-ansi-sql-92-kompatibe-datenbanksysteme."/>
     <w:p>
       <w:pPr>
         <w:pStyle w:val="Heading3"/>
@@ -1022,7 +1058,7 @@
         <w:t xml:space="preserve">Szenario: Unterstütze ANSI SQL-92 kompatibe Datenbanksysteme.</w:t>
       </w:r>
     </w:p>
-    <w:bookmarkEnd w:id="37"/>
+    <w:bookmarkEnd w:id="38"/>
     <w:p>
       <w:r>
         <w:t xml:space="preserve">Biete das System Kunden mit verschiedenen DB-Systeme an.</w:t>
@@ -1125,7 +1161,7 @@
         </w:tc>
       </w:tr>
     </w:tbl>
-    <w:bookmarkStart w:id="38" w:name="szenario-verständlichkeit-von-generiertem-code"/>
+    <w:bookmarkStart w:id="39" w:name="szenario-verständlichkeit-von-generiertem-code"/>
     <w:p>
       <w:pPr>
         <w:pStyle w:val="Heading3"/>
@@ -1134,7 +1170,7 @@
         <w:t xml:space="preserve">Szenario: Verständlichkeit von generiertem Code</w:t>
       </w:r>
     </w:p>
-    <w:bookmarkEnd w:id="38"/>
+    <w:bookmarkEnd w:id="39"/>
     <w:p>
       <w:r>
         <w:t xml:space="preserve">Generierter Code für Testfälle ist leicht verständlich und manuell modifizierbar.</w:t>
@@ -1281,7 +1317,7 @@
         </w:tc>
       </w:tr>
     </w:tbl>
-    <w:bookmarkStart w:id="39" w:name="szenario-schnelle-lokalisierung-von-fehlern"/>
+    <w:bookmarkStart w:id="40" w:name="szenario-schnelle-lokalisierung-von-fehlern"/>
     <w:p>
       <w:pPr>
         <w:pStyle w:val="Heading3"/>
@@ -1290,7 +1326,7 @@
         <w:t xml:space="preserve">Szenario: Schnelle Lokalisierung von Fehlern</w:t>
       </w:r>
     </w:p>
-    <w:bookmarkEnd w:id="39"/>
+    <w:bookmarkEnd w:id="40"/>
     <w:p>
       <w:r>
         <w:t xml:space="preserve">Entwickler kann die Ursache fehlgeschlagener Testfälle in kurzer Zeit lokalisieren.</w:t>
@@ -1393,7 +1429,7 @@
         </w:tc>
       </w:tr>
     </w:tbl>
-    <w:bookmarkStart w:id="40" w:name="szenario-neue-funktion"/>
+    <w:bookmarkStart w:id="41" w:name="szenario-neue-funktion"/>
     <w:p>
       <w:pPr>
         <w:pStyle w:val="Heading3"/>
@@ -1402,7 +1438,7 @@
         <w:t xml:space="preserve">Szenario: Neue Funktion</w:t>
       </w:r>
     </w:p>
-    <w:bookmarkEnd w:id="40"/>
+    <w:bookmarkEnd w:id="41"/>
     <w:p>
       <w:pPr>
         <w:numPr>
@@ -1522,7 +1558,7 @@
         </w:tc>
       </w:tr>
     </w:tbl>
-    <w:bookmarkStart w:id="41" w:name="szenario-kurze-implementierungszeit-für-neue-funktion"/>
+    <w:bookmarkStart w:id="42" w:name="szenario-kurze-implementierungszeit-für-neue-funktion"/>
     <w:p>
       <w:pPr>
         <w:pStyle w:val="Heading3"/>
@@ -1531,7 +1567,7 @@
         <w:t xml:space="preserve">Szenario: Kurze Implementierungszeit für neue Funktion</w:t>
       </w:r>
     </w:p>
-    <w:bookmarkEnd w:id="41"/>
+    <w:bookmarkEnd w:id="42"/>
     <w:p>
       <w:r>
         <w:t xml:space="preserve">Eine neue Funktion mittlerer Komplexität soll in kurzer Zeit implementiert werden können.</w:t>
@@ -1595,7 +1631,7 @@
         <w:t xml:space="preserve">Reaktion und Zielwert: Entwickler implementieren diese Funktion inklusive automatisierter Testfälle (Unit-Tests) innerhalb von weniger als 5 PT.</w:t>
       </w:r>
     </w:p>
-    <w:bookmarkStart w:id="42" w:name="szenario-erweiterte-logmeldungen"/>
+    <w:bookmarkStart w:id="43" w:name="szenario-erweiterte-logmeldungen"/>
     <w:p>
       <w:pPr>
         <w:pStyle w:val="Heading3"/>
@@ -1604,7 +1640,7 @@
         <w:t xml:space="preserve">Szenario: Erweiterte Logmeldungen</w:t>
       </w:r>
     </w:p>
-    <w:bookmarkEnd w:id="42"/>
+    <w:bookmarkEnd w:id="43"/>
     <w:p>
       <w:r>
         <w:t xml:space="preserve">Das bisherige Format der Logmeldungen genügt für den Betreiber nicht mehr. Sämtliche Logmeldungen müssen um zusätzliche Informationen ergänzt werden.</w:t>
@@ -1685,7 +1721,7 @@
         </w:tc>
       </w:tr>
     </w:tbl>
-    <w:bookmarkStart w:id="43" w:name="szenario-report-in-kurzer-zeit-implementieren"/>
+    <w:bookmarkStart w:id="44" w:name="szenario-report-in-kurzer-zeit-implementieren"/>
     <w:p>
       <w:pPr>
         <w:pStyle w:val="Heading3"/>
@@ -1694,7 +1730,7 @@
         <w:t xml:space="preserve">Szenario: Report in kurzer Zeit implementieren</w:t>
       </w:r>
     </w:p>
-    <w:bookmarkEnd w:id="43"/>
+    <w:bookmarkEnd w:id="44"/>
     <w:p>
       <w:r>
         <w:t xml:space="preserve">Ein Entwickler möchte einen Report über alle Buchungen eines Tages implementieren</w:t>
@@ -1791,7 +1827,7 @@
         </w:tc>
       </w:tr>
     </w:tbl>
-    <w:bookmarkStart w:id="44" w:name="szenario-schnittstelle-um-authentifizierung-erweitern"/>
+    <w:bookmarkStart w:id="45" w:name="szenario-schnittstelle-um-authentifizierung-erweitern"/>
     <w:p>
       <w:pPr>
         <w:pStyle w:val="Heading3"/>
@@ -1800,7 +1836,7 @@
         <w:t xml:space="preserve">Szenario: Schnittstelle um Authentifizierung erweitern</w:t>
       </w:r>
     </w:p>
-    <w:bookmarkEnd w:id="44"/>
+    <w:bookmarkEnd w:id="45"/>
     <w:p>
       <w:r>
         <w:t xml:space="preserve">Entwickler erweitert die externe XY-Schnittstelle um Authentifizierung.</w:t>
@@ -1881,7 +1917,7 @@
         </w:tc>
       </w:tr>
     </w:tbl>
-    <w:bookmarkStart w:id="45" w:name="szenario-kommerzielle-durch-open-source-datenbank-ersetzen"/>
+    <w:bookmarkStart w:id="46" w:name="szenario-kommerzielle-durch-open-source-datenbank-ersetzen"/>
     <w:p>
       <w:pPr>
         <w:pStyle w:val="Heading3"/>
@@ -1890,7 +1926,7 @@
         <w:t xml:space="preserve">Szenario: Kommerzielle durch Open-Source Datenbank ersetzen</w:t>
       </w:r>
     </w:p>
-    <w:bookmarkEnd w:id="45"/>
+    <w:bookmarkEnd w:id="46"/>
     <w:p>
       <w:r>
         <w:t xml:space="preserve">Das verwendete Datenbanksystem muss von einem kommerziellen durch ein Open-Source System ersetzt werden können.</w:t>
@@ -2033,7 +2069,7 @@
         </w:tc>
       </w:tr>
     </w:tbl>
-    <w:bookmarkStart w:id="46" w:name="szenario-geschäftsprozess-erweitern"/>
+    <w:bookmarkStart w:id="47" w:name="szenario-geschäftsprozess-erweitern"/>
     <w:p>
       <w:pPr>
         <w:pStyle w:val="Heading3"/>
@@ -2042,7 +2078,7 @@
         <w:t xml:space="preserve">Szenario: Geschäftsprozess erweitern</w:t>
       </w:r>
     </w:p>
-    <w:bookmarkEnd w:id="46"/>
+    <w:bookmarkEnd w:id="47"/>
     <w:p>
       <w:r>
         <w:t xml:space="preserve">Der XY-Geschäftsprozess kann zur Laufzeit um zusätzlicher Verarbeitungsschritte ergänzt werden</w:t>
@@ -2133,7 +2169,7 @@
         <w:t xml:space="preserve">Die Änderung des XY-Prozesses dauert nicht länger als 80 Personenstunden (Aufwand).</w:t>
       </w:r>
     </w:p>
-    <w:bookmarkStart w:id="47" w:name="szenario"/>
+    <w:bookmarkStart w:id="48" w:name="szenario"/>
     <w:p>
       <w:pPr>
         <w:pStyle w:val="Heading3"/>
@@ -2142,7 +2178,7 @@
         <w:t xml:space="preserve">Szenario:</w:t>
       </w:r>
     </w:p>
-    <w:bookmarkEnd w:id="47"/>
+    <w:bookmarkEnd w:id="48"/>
     <w:p>
       <w:r>
         <w:t xml:space="preserve">Der einzelne Verarbeitungsschritt AB innerhalb des Anwendungsfalls XY wird von der Regulierungsbehörde für ungültig erklärt und im System entfernt. Die vom System bearbeiteten Daten sind nicht betroffen.</w:t>
@@ -2250,7 +2286,7 @@
         <w:t xml:space="preserve">Diese Änderung hat keine Auswirkung auf die im System vorhandenen Daten der Anwender/Kunden bezüglich des XY-Anwendungsfalles. Eine (automatische) Migration einiger Daten ist zulässig, darf allerdings die 24 Zeitstunden-Grenze nicht überschreiten.</w:t>
       </w:r>
     </w:p>
-    <w:bookmarkStart w:id="48" w:name="szenario-erweiterung-um-automatisierte-testsuite"/>
+    <w:bookmarkStart w:id="49" w:name="szenario-erweiterung-um-automatisierte-testsuite"/>
     <w:p>
       <w:pPr>
         <w:pStyle w:val="Heading3"/>
@@ -2259,7 +2295,7 @@
         <w:t xml:space="preserve">Szenario: Erweiterung um automatisierte Testsuite</w:t>
       </w:r>
     </w:p>
-    <w:bookmarkEnd w:id="48"/>
+    <w:bookmarkEnd w:id="49"/>
     <w:p>
       <w:r>
         <w:t xml:space="preserve">Erweitere das X-Subsystem um eine vollständig automatisierte Testsuite.</w:t>
@@ -2486,7 +2522,7 @@
         </w:tc>
       </w:tr>
     </w:tbl>
-    <w:bookmarkStart w:id="49" w:name="szenario-unabhängige-erweiterung-eines-subsystems"/>
+    <w:bookmarkStart w:id="50" w:name="szenario-unabhängige-erweiterung-eines-subsystems"/>
     <w:p>
       <w:pPr>
         <w:pStyle w:val="Heading3"/>
@@ -2495,7 +2531,7 @@
         <w:t xml:space="preserve">Szenario: Unabhängige Erweiterung eines Subsystems</w:t>
       </w:r>
     </w:p>
-    <w:bookmarkEnd w:id="49"/>
+    <w:bookmarkEnd w:id="50"/>
     <w:p>
       <w:r>
         <w:t xml:space="preserve">Erweiterungen oder Änderungen eines Subsystems sollen unabhängig von allen anderen Subsystemen möglich sein.</w:t>
@@ -2634,7 +2670,7 @@
         </w:tc>
       </w:tr>
     </w:tbl>
-    <w:bookmarkStart w:id="50" w:name="benutzbarkeit"/>
+    <w:bookmarkStart w:id="51" w:name="benutzbarkeit"/>
     <w:p>
       <w:pPr>
         <w:pStyle w:val="Heading1"/>
@@ -2643,8 +2679,8 @@
         <w:t xml:space="preserve">Benutzbarkeit</w:t>
       </w:r>
     </w:p>
-    <w:bookmarkEnd w:id="50"/>
-    <w:bookmarkStart w:id="51" w:name="was-bedeutet-benutzbarkeit"/>
+    <w:bookmarkEnd w:id="51"/>
+    <w:bookmarkStart w:id="52" w:name="was-bedeutet-benutzbarkeit"/>
     <w:p>
       <w:pPr>
         <w:pStyle w:val="Heading2"/>
@@ -2653,7 +2689,7 @@
         <w:t xml:space="preserve">Was bedeutet Benutzbarkeit?</w:t>
       </w:r>
     </w:p>
-    <w:bookmarkEnd w:id="51"/>
+    <w:bookmarkEnd w:id="52"/>
     <w:p>
       <w:r>
         <w:t xml:space="preserve">Aufwand, der zur Benutzung erforderlich ist, und individuelle Beurteilung der Benutzung durch eine festgelegte oder vorausgesetzte Benutzer-gruppe. Hierunter fällt auch der Bereich Softwareergonomie.</w:t>
@@ -2748,7 +2784,7 @@
         </w:tc>
       </w:tr>
     </w:tbl>
-    <w:bookmarkStart w:id="52" w:name="szenarien-für-benutzbarkeit"/>
+    <w:bookmarkStart w:id="53" w:name="szenarien-für-benutzbarkeit"/>
     <w:p>
       <w:pPr>
         <w:pStyle w:val="Heading2"/>
@@ -2757,8 +2793,8 @@
         <w:t xml:space="preserve">Szenarien für Benutzbarkeit</w:t>
       </w:r>
     </w:p>
-    <w:bookmarkEnd w:id="52"/>
-    <w:bookmarkStart w:id="53" w:name="szenario-einfache-benutzbarkeit-von-testwerkzeug"/>
+    <w:bookmarkEnd w:id="53"/>
+    <w:bookmarkStart w:id="54" w:name="szenario-einfache-benutzbarkeit-von-testwerkzeug"/>
     <w:p>
       <w:pPr>
         <w:pStyle w:val="Heading3"/>
@@ -2767,7 +2803,7 @@
         <w:t xml:space="preserve">Szenario: Einfache Benutzbarkeit von Testwerkzeug</w:t>
       </w:r>
     </w:p>
-    <w:bookmarkEnd w:id="53"/>
+    <w:bookmarkEnd w:id="54"/>
     <w:p>
       <w:r>
         <w:t xml:space="preserve">Das interaktive Testwerkzeug muss einfach benutzbar sein. Tester (für den Benutzer-Akzeptanztest) müssen innerhalb von zwei Stunden die Bedienung erlernen können.</w:t>
@@ -2870,7 +2906,7 @@
         </w:tc>
       </w:tr>
     </w:tbl>
-    <w:bookmarkStart w:id="54" w:name="szenario-konsistente-tastaturkürzel"/>
+    <w:bookmarkStart w:id="55" w:name="szenario-konsistente-tastaturkürzel"/>
     <w:p>
       <w:pPr>
         <w:pStyle w:val="Heading3"/>
@@ -2879,7 +2915,7 @@
         <w:t xml:space="preserve">Szenario: Konsistente Tastaturkürzel</w:t>
       </w:r>
     </w:p>
-    <w:bookmarkEnd w:id="54"/>
+    <w:bookmarkEnd w:id="55"/>
     <w:p>
       <w:r>
         <w:t xml:space="preserve">Endanwender / Endbenutzer können identische Tastaturkürzel ("keyboard shortcuts") in allen, unabhängig voneinander entwickelten, Modulen des Systems verwenden.</w:t>
@@ -2982,7 +3018,7 @@
         </w:tc>
       </w:tr>
     </w:tbl>
-    <w:bookmarkStart w:id="55" w:name="szenario-schnelle-erfassbarkeit-von-informationen"/>
+    <w:bookmarkStart w:id="56" w:name="szenario-schnelle-erfassbarkeit-von-informationen"/>
     <w:p>
       <w:pPr>
         <w:pStyle w:val="Heading3"/>
@@ -2991,7 +3027,7 @@
         <w:t xml:space="preserve">Szenario: Schnelle Erfassbarkeit von Informationen</w:t>
       </w:r>
     </w:p>
-    <w:bookmarkEnd w:id="55"/>
+    <w:bookmarkEnd w:id="56"/>
     <w:p>
       <w:r>
         <w:t xml:space="preserve">Benutzer soll auch Informationen, die nicht im Zusammenhang mit der aktuellen Bildschirmmaske stehen, schnell erfassen können.</w:t>
@@ -3116,7 +3152,7 @@
         </w:tc>
       </w:tr>
     </w:tbl>
-    <w:bookmarkStart w:id="56" w:name="szenario-hinweis-auf-fehleingaben"/>
+    <w:bookmarkStart w:id="57" w:name="szenario-hinweis-auf-fehleingaben"/>
     <w:p>
       <w:pPr>
         <w:pStyle w:val="Heading3"/>
@@ -3125,7 +3161,7 @@
         <w:t xml:space="preserve">Szenario: Hinweis auf Fehleingaben</w:t>
       </w:r>
     </w:p>
-    <w:bookmarkEnd w:id="56"/>
+    <w:bookmarkEnd w:id="57"/>
     <w:p>
       <w:r>
         <w:t xml:space="preserve">Benutzer werden grundsätzlich auf inkonsistente oder fehlerhafte Eingaben hingewiesen.</w:t>
@@ -3228,7 +3264,7 @@
         </w:tc>
       </w:tr>
     </w:tbl>
-    <w:bookmarkStart w:id="57" w:name="szenario-benutzerfreundliches-verhalten-bei-backend-prozess"/>
+    <w:bookmarkStart w:id="58" w:name="szenario-benutzerfreundliches-verhalten-bei-backend-prozess"/>
     <w:p>
       <w:pPr>
         <w:pStyle w:val="Heading3"/>
@@ -3237,7 +3273,7 @@
         <w:t xml:space="preserve">Szenario: Benutzerfreundliches Verhalten bei Backend-Prozess</w:t>
       </w:r>
     </w:p>
-    <w:bookmarkEnd w:id="57"/>
+    <w:bookmarkEnd w:id="58"/>
     <w:p>
       <w:r>
         <w:t xml:space="preserve">Falls ein Benutzer die pdf-Generierung des XY-Reports unterbricht, hält das System diese Generierung an und übergibt die Kontrolle innerhalb von 15 Sekunden wieder an die Benutzeroberfläche.</w:t>
@@ -3362,7 +3398,7 @@
         </w:tc>
       </w:tr>
     </w:tbl>
-    <w:bookmarkStart w:id="58" w:name="szenario-aussagekräftige-fehlermeldungen-ohne-absturz"/>
+    <w:bookmarkStart w:id="59" w:name="szenario-aussagekräftige-fehlermeldungen-ohne-absturz"/>
     <w:p>
       <w:pPr>
         <w:pStyle w:val="Heading3"/>
@@ -3371,7 +3407,7 @@
         <w:t xml:space="preserve">Szenario: Aussagekräftige Fehlermeldungen ohne Absturz</w:t>
       </w:r>
     </w:p>
-    <w:bookmarkEnd w:id="58"/>
+    <w:bookmarkEnd w:id="59"/>
     <w:p>
       <w:r>
         <w:t xml:space="preserve">Falls eine Fehlersituation auftritt, wird dies dem Benutzer in aussagekräftigen Meldungen angezeigt. Das System stürzt bei Ausnahmesituationen (Speicherüberlauf, Hardwarefehler) nicht ab, sondern fährt höchstens kontrolliert heruntre.</w:t>
@@ -3474,7 +3510,7 @@
         </w:tc>
       </w:tr>
     </w:tbl>
-    <w:bookmarkStart w:id="59" w:name="szenario-status-lang-laufender-prozesse-erkennbar"/>
+    <w:bookmarkStart w:id="60" w:name="szenario-status-lang-laufender-prozesse-erkennbar"/>
     <w:p>
       <w:pPr>
         <w:pStyle w:val="Heading3"/>
@@ -3483,7 +3519,7 @@
         <w:t xml:space="preserve">Szenario: Status lang laufender Prozesse erkennbar</w:t>
       </w:r>
     </w:p>
-    <w:bookmarkEnd w:id="59"/>
+    <w:bookmarkEnd w:id="60"/>
     <w:p>
       <w:r>
         <w:t xml:space="preserve">Das System zeigt den Fortschritt der lange laufenden XY-Konvertierungsprozesse in der grafischen Oberfläche dem Benutzer an.</w:t>
@@ -3608,7 +3644,7 @@
         </w:tc>
       </w:tr>
     </w:tbl>
-    <w:bookmarkStart w:id="60" w:name="szenario-einhaltung-der-windows-8-user-experience-guidelines"/>
+    <w:bookmarkStart w:id="61" w:name="szenario-einhaltung-der-windows-8-user-experience-guidelines"/>
     <w:p>
       <w:pPr>
         <w:pStyle w:val="Heading3"/>
@@ -3617,7 +3653,7 @@
         <w:t xml:space="preserve">Szenario: Einhaltung der Windows-8 User Experience Guidelines</w:t>
       </w:r>
     </w:p>
-    <w:bookmarkEnd w:id="60"/>
+    <w:bookmarkEnd w:id="61"/>
     <w:p>
       <w:r>
         <w:t xml:space="preserve">Das System soll den Auflagen und Vorschlägen der Microsoft Windows User Experience Guidelines für Windows-8 entsprechen.</w:t>
@@ -3698,7 +3734,7 @@
         </w:tc>
       </w:tr>
     </w:tbl>
-    <w:bookmarkStart w:id="61" w:name="szenario-benutzerinteraktionen-an-grafischer-oberfläche"/>
+    <w:bookmarkStart w:id="62" w:name="szenario-benutzerinteraktionen-an-grafischer-oberfläche"/>
     <w:p>
       <w:pPr>
         <w:pStyle w:val="Heading3"/>
@@ -3707,7 +3743,7 @@
         <w:t xml:space="preserve">Szenario: Benutzerinteraktionen an grafischer Oberfläche</w:t>
       </w:r>
     </w:p>
-    <w:bookmarkEnd w:id="61"/>
+    <w:bookmarkEnd w:id="62"/>
     <w:p>
       <w:r>
         <w:t xml:space="preserve">Sämtliche Benutzerinteraktion und -meldungen im System sind als GUI implementiert.</w:t>
@@ -3788,7 +3824,7 @@
         </w:tc>
       </w:tr>
     </w:tbl>
-    <w:bookmarkStart w:id="62" w:name="effizienz"/>
+    <w:bookmarkStart w:id="63" w:name="effizienz"/>
     <w:p>
       <w:pPr>
         <w:pStyle w:val="Heading1"/>
@@ -3797,8 +3833,8 @@
         <w:t xml:space="preserve">Effizienz</w:t>
       </w:r>
     </w:p>
-    <w:bookmarkEnd w:id="62"/>
-    <w:bookmarkStart w:id="63" w:name="was-bedeutet-effizienz"/>
+    <w:bookmarkEnd w:id="63"/>
+    <w:bookmarkStart w:id="64" w:name="was-bedeutet-effizienz"/>
     <w:p>
       <w:pPr>
         <w:pStyle w:val="Heading2"/>
@@ -3807,7 +3843,7 @@
         <w:t xml:space="preserve">Was bedeutet Effizienz?</w:t>
       </w:r>
     </w:p>
-    <w:bookmarkEnd w:id="63"/>
+    <w:bookmarkEnd w:id="64"/>
     <w:p>
       <w:r>
         <w:t xml:space="preserve">Nach DIN/ISO 9126: Verhältnis zwischen dem Leistungsniveau der Software und dem Umfang der eingesetzten Betriebsmittel unter festgelegten Bedingungen.</w:t>
@@ -3874,7 +3910,7 @@
         <w:t xml:space="preserve">Anmerkung: Die Effizienz vorhandener Software können Sie "am lebenden Objekt" objektiv messen. Insofern ist die Prüfung, ob Effizienzanforderungen an Software erreicht werden, verhältnismäßig einfach möglich.</w:t>
       </w:r>
     </w:p>
-    <w:bookmarkStart w:id="64" w:name="szenarien-für-effizienz"/>
+    <w:bookmarkStart w:id="65" w:name="szenarien-für-effizienz"/>
     <w:p>
       <w:pPr>
         <w:pStyle w:val="Heading2"/>
@@ -3883,8 +3919,8 @@
         <w:t xml:space="preserve">Szenarien für Effizienz</w:t>
       </w:r>
     </w:p>
-    <w:bookmarkEnd w:id="64"/>
-    <w:bookmarkStart w:id="65" w:name="szenario-schnelle-erzeugung-von-testdaten"/>
+    <w:bookmarkEnd w:id="65"/>
+    <w:bookmarkStart w:id="66" w:name="szenario-schnelle-erzeugung-von-testdaten"/>
     <w:p>
       <w:pPr>
         <w:pStyle w:val="Heading3"/>
@@ -3893,7 +3929,7 @@
         <w:t xml:space="preserve">Szenario: Schnelle Erzeugung von Testdaten</w:t>
       </w:r>
     </w:p>
-    <w:bookmarkEnd w:id="65"/>
+    <w:bookmarkEnd w:id="66"/>
     <w:p>
       <w:r>
         <w:t xml:space="preserve">Schnelle Erzeugung großer Mengen an Testdaten für das XY-System.</w:t>
@@ -3996,7 +4032,7 @@
         </w:tc>
       </w:tr>
     </w:tbl>
-    <w:bookmarkStart w:id="66" w:name="szenario-diagnose-hat-kaum-auswirkungen-auf-ausführungszeit"/>
+    <w:bookmarkStart w:id="67" w:name="szenario-diagnose-hat-kaum-auswirkungen-auf-ausführungszeit"/>
     <w:p>
       <w:pPr>
         <w:pStyle w:val="Heading3"/>
@@ -4005,7 +4041,7 @@
         <w:t xml:space="preserve">Szenario: Diagnose hat kaum Auswirkungen auf Ausführungszeit</w:t>
       </w:r>
     </w:p>
-    <w:bookmarkEnd w:id="66"/>
+    <w:bookmarkEnd w:id="67"/>
     <w:p>
       <w:r>
         <w:t xml:space="preserve">Das Diagnose-Subsystem beeinflusst die Ausführungszeit von Funktionen und Transaktionen des Systems nur in geringem Umfang .</w:t>
@@ -4108,7 +4144,7 @@
         </w:tc>
       </w:tr>
     </w:tbl>
-    <w:bookmarkStart w:id="67" w:name="szenario-generierung-von-reports-in-weniger-als-4h"/>
+    <w:bookmarkStart w:id="68" w:name="szenario-generierung-von-reports-in-weniger-als-4h"/>
     <w:p>
       <w:pPr>
         <w:pStyle w:val="Heading3"/>
@@ -4117,7 +4153,7 @@
         <w:t xml:space="preserve">Szenario: Generierung von Reports in weniger als 4h</w:t>
       </w:r>
     </w:p>
-    <w:bookmarkEnd w:id="67"/>
+    <w:bookmarkEnd w:id="68"/>
     <w:p>
       <w:r>
         <w:t xml:space="preserve">Generierung aller für den Monatsabschluss erforderlichen Reports und Listen innerhalb von 4h Laufzeit.</w:t>
@@ -4220,7 +4256,7 @@
         </w:tc>
       </w:tr>
     </w:tbl>
-    <w:bookmarkStart w:id="68" w:name="szenario-integrationstests-in-weniger-als-15-minuten"/>
+    <w:bookmarkStart w:id="69" w:name="szenario-integrationstests-in-weniger-als-15-minuten"/>
     <w:p>
       <w:pPr>
         <w:pStyle w:val="Heading3"/>
@@ -4229,7 +4265,7 @@
         <w:t xml:space="preserve">Szenario: Integrationstests in weniger als 15 Minuten</w:t>
       </w:r>
     </w:p>
-    <w:bookmarkEnd w:id="68"/>
+    <w:bookmarkEnd w:id="69"/>
     <w:p>
       <w:r>
         <w:t xml:space="preserve">Sämtliche Integrationstests des Subsystems XY können innerhalb von 15 Minuten automatisiert ausgeführt werden.</w:t>
@@ -4354,7 +4390,7 @@
         </w:tc>
       </w:tr>
     </w:tbl>
-    <w:bookmarkStart w:id="69" w:name="szenario-daten-innerhalb-von-3-sekunden"/>
+    <w:bookmarkStart w:id="70" w:name="szenario-daten-innerhalb-von-3-sekunden"/>
     <w:p>
       <w:pPr>
         <w:pStyle w:val="Heading3"/>
@@ -4363,7 +4399,7 @@
         <w:t xml:space="preserve">Szenario: Daten innerhalb von 3 Sekunden</w:t>
       </w:r>
     </w:p>
-    <w:bookmarkEnd w:id="69"/>
+    <w:bookmarkEnd w:id="70"/>
     <w:p>
       <w:r>
         <w:t xml:space="preserve">In 90% aller Fälle erhalten Benutzer die XY-Daten innerhalb von 3 Sekunden.</w:t>
@@ -4466,7 +4502,7 @@
         </w:tc>
       </w:tr>
     </w:tbl>
-    <w:bookmarkStart w:id="70" w:name="szenario-hohe-performanz-bei-200-gleichzeitigen-benutzern"/>
+    <w:bookmarkStart w:id="71" w:name="szenario-hohe-performanz-bei-200-gleichzeitigen-benutzern"/>
     <w:p>
       <w:pPr>
         <w:pStyle w:val="Heading3"/>
@@ -4475,7 +4511,7 @@
         <w:t xml:space="preserve">Szenario: Hohe Performanz bei 200 gleichzeitigen Benutzern</w:t>
       </w:r>
     </w:p>
-    <w:bookmarkEnd w:id="70"/>
+    <w:bookmarkEnd w:id="71"/>
     <w:p>
       <w:r>
         <w:t xml:space="preserve">Bei 200 oder mehr gleichzeitig angemeldeten Benutzern verhält sich das System immer noch performant.</w:t>
@@ -4594,7 +4630,7 @@
         </w:tc>
       </w:tr>
     </w:tbl>
-    <w:bookmarkStart w:id="71" w:name="szenario-umfangreiche-reports-in-weniger-als-1-sekunde"/>
+    <w:bookmarkStart w:id="72" w:name="szenario-umfangreiche-reports-in-weniger-als-1-sekunde"/>
     <w:p>
       <w:pPr>
         <w:pStyle w:val="Heading3"/>
@@ -4603,7 +4639,7 @@
         <w:t xml:space="preserve">Szenario: Umfangreiche Reports in weniger als 1 Sekunde</w:t>
       </w:r>
     </w:p>
-    <w:bookmarkEnd w:id="71"/>
+    <w:bookmarkEnd w:id="72"/>
     <w:p>
       <w:r>
         <w:t xml:space="preserve">Das XY-System soll auch umfangreiche benutzerdefinierte Reports in weniger als 1 Sekunde speichern.</w:t>
@@ -4650,7 +4686,7 @@
         <w:t xml:space="preserve">Reaktion und Zielwert: Das System speichert die gesamte Reportdefinition (im xml-Format) in weniger als 1 Sekunde.</w:t>
       </w:r>
     </w:p>
-    <w:bookmarkStart w:id="72" w:name="szenario-konfigurationsoberfläche-erscheint-in-weniger-als-2-sekunden"/>
+    <w:bookmarkStart w:id="73" w:name="szenario-konfigurationsoberfläche-erscheint-in-weniger-als-2-sekunden"/>
     <w:p>
       <w:pPr>
         <w:pStyle w:val="Heading3"/>
@@ -4659,7 +4695,7 @@
         <w:t xml:space="preserve">Szenario: Konfigurationsoberfläche erscheint in weniger als 2 Sekunden</w:t>
       </w:r>
     </w:p>
-    <w:bookmarkEnd w:id="72"/>
+    <w:bookmarkEnd w:id="73"/>
     <w:p>
       <w:r>
         <w:t xml:space="preserve">An Benutzerprofil angepasste grafische Konfigurationsoberfläche erscheint in weniger als 2 Sekunden.</w:t>
@@ -4740,7 +4776,7 @@
         </w:tc>
       </w:tr>
     </w:tbl>
-    <w:bookmarkStart w:id="73" w:name="szenario-nutzung-von-höchstens-1gb-ram"/>
+    <w:bookmarkStart w:id="74" w:name="szenario-nutzung-von-höchstens-1gb-ram"/>
     <w:p>
       <w:pPr>
         <w:pStyle w:val="Heading3"/>
@@ -4749,7 +4785,7 @@
         <w:t xml:space="preserve">Szenario: Nutzung von höchstens 1GB RAM</w:t>
       </w:r>
     </w:p>
-    <w:bookmarkEnd w:id="73"/>
+    <w:bookmarkEnd w:id="74"/>
     <w:p>
       <w:r>
         <w:t xml:space="preserve">Die Anwendung soll als Sockel nur 1 GB RAM benötigen und pro gleichzeitig eingeloggten User nicht mehr als weitere 5 MB</w:t>
@@ -4830,7 +4866,7 @@
         </w:tc>
       </w:tr>
     </w:tbl>
-    <w:bookmarkStart w:id="74" w:name="zuverlässigkeit"/>
+    <w:bookmarkStart w:id="75" w:name="zuverlässigkeit"/>
     <w:p>
       <w:pPr>
         <w:pStyle w:val="Heading1"/>
@@ -4839,8 +4875,8 @@
         <w:t xml:space="preserve">Zuverlässigkeit</w:t>
       </w:r>
     </w:p>
-    <w:bookmarkEnd w:id="74"/>
-    <w:bookmarkStart w:id="75" w:name="was-bedeutet-zuverlässigkeit"/>
+    <w:bookmarkEnd w:id="75"/>
+    <w:bookmarkStart w:id="76" w:name="was-bedeutet-zuverlässigkeit"/>
     <w:p>
       <w:pPr>
         <w:pStyle w:val="Heading2"/>
@@ -4849,7 +4885,7 @@
         <w:t xml:space="preserve">Was bedeutet Zuverlässigkeit?</w:t>
       </w:r>
     </w:p>
-    <w:bookmarkEnd w:id="75"/>
+    <w:bookmarkEnd w:id="76"/>
     <w:p>
       <w:r>
         <w:t xml:space="preserve">Fähigkeit der Software, ihr Leistungsniveau unter festgelegten Bedingungen über einen festgelegten Zeitraum zu bewahren.</w:t>
@@ -4917,7 +4953,7 @@
         <w:t xml:space="preserve">Fähigkeit, bei einem Versagen das Leistungsniveau wiederherzustellen und die direkt betroffenen Daten wiederzugewinnen.</w:t>
       </w:r>
     </w:p>
-    <w:bookmarkStart w:id="76" w:name="szenarien-für-zuverlässigkeit"/>
+    <w:bookmarkStart w:id="77" w:name="szenarien-für-zuverlässigkeit"/>
     <w:p>
       <w:pPr>
         <w:pStyle w:val="Heading2"/>
@@ -4926,8 +4962,8 @@
         <w:t xml:space="preserve">Szenarien für Zuverlässigkeit</w:t>
       </w:r>
     </w:p>
-    <w:bookmarkEnd w:id="76"/>
-    <w:bookmarkStart w:id="77" w:name="szenario-detaillierte-auskunft-über-fehler"/>
+    <w:bookmarkEnd w:id="77"/>
+    <w:bookmarkStart w:id="78" w:name="szenario-detaillierte-auskunft-über-fehler"/>
     <w:p>
       <w:pPr>
         <w:pStyle w:val="Heading3"/>
@@ -4936,7 +4972,7 @@
         <w:t xml:space="preserve">Szenario: Detaillierte Auskunft über Fehler</w:t>
       </w:r>
     </w:p>
-    <w:bookmarkEnd w:id="77"/>
+    <w:bookmarkEnd w:id="78"/>
     <w:p>
       <w:r>
         <w:t xml:space="preserve">Wenn der Datenimport fehlschlägt, gibt das System detaillierte Auskunft über den/die aufgetretenen Fehler.</w:t>
@@ -5035,7 +5071,7 @@
             <w:r>
               <w:t xml:space="preserve">Relevante Informationen werden in weniger als 30 Sekunden nach Auftreten des Fehlers ins Logfile geschrieben und per smtp-Mail an &lt;[</w:t>
             </w:r>
-            <w:hyperlink r:id="rId78">
+            <w:hyperlink r:id="rId79">
               <w:r>
                 <w:rPr>
                   <w:rStyle w:val="Link"/>
@@ -5050,7 +5086,7 @@
         </w:tc>
       </w:tr>
     </w:tbl>
-    <w:bookmarkStart w:id="79" w:name="szenario-messgenauigkeit-für-zeitmessungen"/>
+    <w:bookmarkStart w:id="80" w:name="szenario-messgenauigkeit-für-zeitmessungen"/>
     <w:p>
       <w:pPr>
         <w:pStyle w:val="Heading3"/>
@@ -5059,7 +5095,7 @@
         <w:t xml:space="preserve">Szenario: Messgenauigkeit für Zeitmessungen</w:t>
       </w:r>
     </w:p>
-    <w:bookmarkEnd w:id="79"/>
+    <w:bookmarkEnd w:id="80"/>
     <w:p>
       <w:r>
         <w:t xml:space="preserve">Das Diagnose-Subsystem soll die gleiche Messgenauigkeit für Zeitmessungen besitzen, wie entsprechende externe Werkzeuge.</w:t>
@@ -5162,7 +5198,7 @@
         </w:tc>
       </w:tr>
     </w:tbl>
-    <w:bookmarkStart w:id="80" w:name="szenario-ausfallsicherung-für-container"/>
+    <w:bookmarkStart w:id="81" w:name="szenario-ausfallsicherung-für-container"/>
     <w:p>
       <w:pPr>
         <w:pStyle w:val="Heading3"/>
@@ -5171,7 +5207,7 @@
         <w:t xml:space="preserve">Szenario: Ausfallsicherung für Container</w:t>
       </w:r>
     </w:p>
-    <w:bookmarkEnd w:id="80"/>
+    <w:bookmarkEnd w:id="81"/>
     <w:p>
       <w:r>
         <w:t xml:space="preserve">Das System besitzt eine Ausfallsicherung für den Servlet-Container.</w:t>
@@ -5274,7 +5310,7 @@
         </w:tc>
       </w:tr>
     </w:tbl>
-    <w:bookmarkStart w:id="81" w:name="szenario-keine-abstürze-bei-speicherknappheit"/>
+    <w:bookmarkStart w:id="82" w:name="szenario-keine-abstürze-bei-speicherknappheit"/>
     <w:p>
       <w:pPr>
         <w:pStyle w:val="Heading3"/>
@@ -5283,7 +5319,7 @@
         <w:t xml:space="preserve">Szenario: Keine Abstürze bei Speicherknappheit</w:t>
       </w:r>
     </w:p>
-    <w:bookmarkEnd w:id="81"/>
+    <w:bookmarkEnd w:id="82"/>
     <w:p>
       <w:r>
         <w:t xml:space="preserve">Das System verarbeitet während der pdf-Generierung und Dateikonvertierung (im Speicher) Daten im Bereich bis zu mehreren Gigabyte. Sollte es zu Speicherknappheit oder -überlauf kommen, darf das System nicht abstürzen, sondern muss aussagekräftige Log-Meldungen schreiben, die Generierung kontrolliert beenden und die Benutzer darüber benachrichtigen.</w:t>
@@ -5408,7 +5444,7 @@
         </w:tc>
       </w:tr>
     </w:tbl>
-    <w:bookmarkStart w:id="82" w:name="szenario-funktionale-korrektheit-auch-bei-unterspannung"/>
+    <w:bookmarkStart w:id="83" w:name="szenario-funktionale-korrektheit-auch-bei-unterspannung"/>
     <w:p>
       <w:pPr>
         <w:pStyle w:val="Heading3"/>
@@ -5417,7 +5453,7 @@
         <w:t xml:space="preserve">Szenario: Funktionale Korrektheit auch bei Unterspannung</w:t>
       </w:r>
     </w:p>
-    <w:bookmarkEnd w:id="82"/>
+    <w:bookmarkEnd w:id="83"/>
     <w:p>
       <w:r>
         <w:t xml:space="preserve">Das System verhält sich auch bei Unterspannungen der Hardware-Sensoren (bis zu 15% unterhalb der Nennspannung) in allen Belangen funktional korrekt.</w:t>
@@ -5520,7 +5556,7 @@
         </w:tc>
       </w:tr>
     </w:tbl>
-    <w:bookmarkStart w:id="83" w:name="szenario-kein-datenverlust-bei-spannungsverlust-oder-unterspannung."/>
+    <w:bookmarkStart w:id="84" w:name="szenario-kein-datenverlust-bei-spannungsverlust-oder-unterspannung."/>
     <w:p>
       <w:pPr>
         <w:pStyle w:val="Heading3"/>
@@ -5529,7 +5565,7 @@
         <w:t xml:space="preserve">Szenario: Kein Datenverlust bei Spannungsverlust oder Unterspannung.</w:t>
       </w:r>
     </w:p>
-    <w:bookmarkEnd w:id="83"/>
+    <w:bookmarkEnd w:id="84"/>
     <w:tbl>
       <w:tblPr>
         <w:tblStyle w:val="TableNormal"/>
@@ -5627,7 +5663,7 @@
         </w:tc>
       </w:tr>
     </w:tbl>
-    <w:bookmarkStart w:id="84" w:name="szenario-das-system-bietet-eine-ausfallsicherung-des-servlet-containers."/>
+    <w:bookmarkStart w:id="85" w:name="szenario-das-system-bietet-eine-ausfallsicherung-des-servlet-containers."/>
     <w:p>
       <w:pPr>
         <w:pStyle w:val="Heading3"/>
@@ -5636,7 +5672,7 @@
         <w:t xml:space="preserve">Szenario: Das System bietet eine Ausfallsicherung des Servlet-Containers.</w:t>
       </w:r>
     </w:p>
-    <w:bookmarkEnd w:id="84"/>
+    <w:bookmarkEnd w:id="85"/>
     <w:p>
       <w:pPr>
         <w:pStyle w:val="DefinitionTerm"/>
@@ -5729,7 +5765,7 @@
         <w:t xml:space="preserve">Nach 180 Sekunden hat das System die gesamte Funktionalität von vor dem Ausfall wieder hergestellt.</w:t>
       </w:r>
     </w:p>
-    <w:bookmarkStart w:id="85" w:name="szenario-stabilität-auch-bei-dauerbenutzung"/>
+    <w:bookmarkStart w:id="86" w:name="szenario-stabilität-auch-bei-dauerbenutzung"/>
     <w:p>
       <w:pPr>
         <w:pStyle w:val="Heading3"/>
@@ -5738,7 +5774,7 @@
         <w:t xml:space="preserve">Szenario: Stabilität auch bei Dauerbenutzung</w:t>
       </w:r>
     </w:p>
-    <w:bookmarkEnd w:id="85"/>
+    <w:bookmarkEnd w:id="86"/>
     <w:p>
       <w:r>
         <w:t xml:space="preserve">Auch im Dauerbetrieb verhält sich das System gegenüber Online-Benutzern angemessen stabil und robust.</w:t>
@@ -5841,7 +5877,7 @@
         </w:tc>
       </w:tr>
     </w:tbl>
-    <w:bookmarkStart w:id="86" w:name="betreibbarkeit"/>
+    <w:bookmarkStart w:id="87" w:name="betreibbarkeit"/>
     <w:p>
       <w:pPr>
         <w:pStyle w:val="Heading1"/>
@@ -5850,8 +5886,8 @@
         <w:t xml:space="preserve">Betreibbarkeit</w:t>
       </w:r>
     </w:p>
-    <w:bookmarkEnd w:id="86"/>
-    <w:bookmarkStart w:id="87" w:name="was-bedeutet-betreibbarkeit"/>
+    <w:bookmarkEnd w:id="87"/>
+    <w:bookmarkStart w:id="88" w:name="was-bedeutet-betreibbarkeit"/>
     <w:p>
       <w:pPr>
         <w:pStyle w:val="Heading2"/>
@@ -5860,7 +5896,7 @@
         <w:t xml:space="preserve">Was bedeutet Betreibbarkeit?</w:t>
       </w:r>
     </w:p>
-    <w:bookmarkEnd w:id="87"/>
+    <w:bookmarkEnd w:id="88"/>
     <w:p>
       <w:r>
         <w:t xml:space="preserve">Betreibbarkeit wird in DIN/ISO 9126 nicht definiert.</w:t>
@@ -5966,7 +6002,7 @@
         <w:t xml:space="preserve">Fähigkeit der Software, neben einer anderen mit ähnlichen oder gleichen Funktionen zu arbeiten</w:t>
       </w:r>
     </w:p>
-    <w:bookmarkStart w:id="88" w:name="szenarien-für-betreibbarkeit"/>
+    <w:bookmarkStart w:id="89" w:name="szenarien-für-betreibbarkeit"/>
     <w:p>
       <w:pPr>
         <w:pStyle w:val="Heading2"/>
@@ -5975,8 +6011,8 @@
         <w:t xml:space="preserve">Szenarien für Betreibbarkeit</w:t>
       </w:r>
     </w:p>
-    <w:bookmarkEnd w:id="88"/>
-    <w:bookmarkStart w:id="89" w:name="szenario-1"/>
+    <w:bookmarkEnd w:id="89"/>
+    <w:bookmarkStart w:id="90" w:name="szenario-1"/>
     <w:p>
       <w:pPr>
         <w:pStyle w:val="Heading3"/>
@@ -5985,7 +6021,7 @@
         <w:t xml:space="preserve">Szenario:</w:t>
       </w:r>
     </w:p>
-    <w:bookmarkEnd w:id="89"/>
+    <w:bookmarkEnd w:id="90"/>
     <w:p>
       <w:r>
         <w:t xml:space="preserve">Das Werkzeug zur Messung der aktuellen Datenbank-Performance muss sowohl unter MySQL, Oracle und DB2 laufen.</w:t>
@@ -6052,7 +6088,7 @@
         </w:tc>
       </w:tr>
     </w:tbl>
-    <w:bookmarkStart w:id="90" w:name="szenario-automatische-installation"/>
+    <w:bookmarkStart w:id="91" w:name="szenario-automatische-installation"/>
     <w:p>
       <w:pPr>
         <w:pStyle w:val="Heading3"/>
@@ -6061,7 +6097,7 @@
         <w:t xml:space="preserve">Szenario: Automatische Installation</w:t>
       </w:r>
     </w:p>
-    <w:bookmarkEnd w:id="90"/>
+    <w:bookmarkEnd w:id="91"/>
     <w:p>
       <w:r>
         <w:t xml:space="preserve">Das XY-System lässt sich inklusive sämtlicher benötigten Softwarekomponenten vollständig automatisiert installieren.</w:t>
@@ -6164,7 +6200,7 @@
         </w:tc>
       </w:tr>
     </w:tbl>
-    <w:bookmarkStart w:id="91" w:name="szenario-langlebigkeit"/>
+    <w:bookmarkStart w:id="92" w:name="szenario-langlebigkeit"/>
     <w:p>
       <w:pPr>
         <w:pStyle w:val="Heading3"/>
@@ -6173,13 +6209,13 @@
         <w:t xml:space="preserve">Szenario: Langlebigkeit</w:t>
       </w:r>
     </w:p>
-    <w:bookmarkEnd w:id="91"/>
+    <w:bookmarkEnd w:id="92"/>
     <w:p>
       <w:r>
         <w:t xml:space="preserve">Die Software kann über 20 Jahre hinweg auf jeweils aktueller Hardware und Software (Betriebssysteme, DB-Systeme usw.) portiert werden, wozu nicht mehr als 5 Personentage pro Monat investiert werden müssen.</w:t>
       </w:r>
     </w:p>
-    <w:bookmarkStart w:id="92" w:name="szenario-installation-ohne-internetzugang"/>
+    <w:bookmarkStart w:id="93" w:name="szenario-installation-ohne-internetzugang"/>
     <w:p>
       <w:pPr>
         <w:pStyle w:val="Heading3"/>
@@ -6188,7 +6224,7 @@
         <w:t xml:space="preserve">Szenario: Installation ohne Internetzugang</w:t>
       </w:r>
     </w:p>
-    <w:bookmarkEnd w:id="92"/>
+    <w:bookmarkEnd w:id="93"/>
     <w:p>
       <w:r>
         <w:t xml:space="preserve">Unabhängigkeit der Installation von Zufällen des Internets</w:t>
@@ -6199,7 +6235,7 @@
         <w:t xml:space="preserve">Die Software lässt sich auf einem System installieren, ohne dass ein Internetzugang vorhanden ist.</w:t>
       </w:r>
     </w:p>
-    <w:bookmarkStart w:id="93" w:name="sonstige-qualitätsanforderungen"/>
+    <w:bookmarkStart w:id="94" w:name="sonstige-qualitätsanforderungen"/>
     <w:p>
       <w:pPr>
         <w:pStyle w:val="Heading1"/>
@@ -6208,7 +6244,7 @@
         <w:t xml:space="preserve">Sonstige Qualitätsanforderungen</w:t>
       </w:r>
     </w:p>
-    <w:bookmarkEnd w:id="93"/>
+    <w:bookmarkEnd w:id="94"/>
     <w:p>
       <w:r>
         <w:t xml:space="preserve">Da hätten wir noch eine nahzu beliebige Menge weiterer Qualitätsanforderungen, beispielsweise Funktionalität. Oder diverse Synonyme bereits vorgestellter Q-Merkmale :-)</w:t>
@@ -6219,7 +6255,7 @@
         <w:t xml:space="preserve">Einige Definitionen:</w:t>
       </w:r>
     </w:p>
-    <w:bookmarkStart w:id="94" w:name="funktionalität"/>
+    <w:bookmarkStart w:id="95" w:name="funktionalität"/>
     <w:p>
       <w:pPr>
         <w:pStyle w:val="Heading2"/>
@@ -6228,7 +6264,7 @@
         <w:t xml:space="preserve">Funktionalität:</w:t>
       </w:r>
     </w:p>
-    <w:bookmarkEnd w:id="94"/>
+    <w:bookmarkEnd w:id="95"/>
     <w:p>
       <w:r>
         <w:t xml:space="preserve">Vorhandensein von Funktionen mit festgelegten Eigenschaften; diese Funktionen erfüllen die definierten Anforderungen. Zu Funktionalität gehören nach DIN/ISO 9126 noch folgende Teilmerkmale:</w:t>
@@ -6310,7 +6346,7 @@
         <w:t xml:space="preserve">Erfüllung von anwendungsspezifischen Normen, Vereinbarungen, gesetzlichen Bestimmungen und ähnlichen Vorschriften.</w:t>
       </w:r>
     </w:p>
-    <w:bookmarkStart w:id="95" w:name="sonstige-szenarien"/>
+    <w:bookmarkStart w:id="96" w:name="sonstige-szenarien"/>
     <w:p>
       <w:pPr>
         <w:pStyle w:val="Heading2"/>
@@ -6319,8 +6355,8 @@
         <w:t xml:space="preserve">Sonstige Szenarien</w:t>
       </w:r>
     </w:p>
-    <w:bookmarkEnd w:id="95"/>
-    <w:bookmarkStart w:id="96" w:name="szenario-verfügbarkeit-für-unterschiedliche-datenbanksysteme"/>
+    <w:bookmarkEnd w:id="96"/>
+    <w:bookmarkStart w:id="97" w:name="szenario-verfügbarkeit-für-unterschiedliche-datenbanksysteme"/>
     <w:p>
       <w:pPr>
         <w:pStyle w:val="Heading3"/>
@@ -6329,7 +6365,7 @@
         <w:t xml:space="preserve">Szenario: Verfügbarkeit für unterschiedliche Datenbanksysteme</w:t>
       </w:r>
     </w:p>
-    <w:bookmarkEnd w:id="96"/>
+    <w:bookmarkEnd w:id="97"/>
     <w:p>
       <w:r>
         <w:t xml:space="preserve">Das System (Werkzeug) dient zur Performancemessung für Datenbanksysteme. Es muss für unterschiedliche Datenbanksysteme zur Verfügung stehen.</w:t>
@@ -6432,7 +6468,7 @@
         </w:tc>
       </w:tr>
     </w:tbl>
-    <w:bookmarkStart w:id="97" w:name="szenario-kernfunktion-portabel-auf-ios-und-android"/>
+    <w:bookmarkStart w:id="98" w:name="szenario-kernfunktion-portabel-auf-ios-und-android"/>
     <w:p>
       <w:pPr>
         <w:pStyle w:val="Heading3"/>
@@ -6441,7 +6477,7 @@
         <w:t xml:space="preserve">Szenario: Kernfunktion portabel auf iOS und Android</w:t>
       </w:r>
     </w:p>
-    <w:bookmarkEnd w:id="97"/>
+    <w:bookmarkEnd w:id="98"/>
     <w:p>
       <w:r>
         <w:t xml:space="preserve">Die Kernfunktionen der Mac-OS Software können unter iOS und Android wiederverwendet werden.</w:t>
@@ -6571,7 +6607,7 @@
         <w:t xml:space="preserve">Ausnahme hiervon sind direkte Aufrufe der jeweiligen Betriebssystemfunktionen.</w:t>
       </w:r>
     </w:p>
-    <w:bookmarkStart w:id="98" w:name="szenario-60-testabdeckung-für-unit-tests."/>
+    <w:bookmarkStart w:id="99" w:name="szenario-60-testabdeckung-für-unit-tests."/>
     <w:p>
       <w:pPr>
         <w:pStyle w:val="Heading3"/>
@@ -6580,7 +6616,7 @@
         <w:t xml:space="preserve">Szenario: 60% Testabdeckung für Unit-Tests.</w:t>
       </w:r>
     </w:p>
-    <w:bookmarkEnd w:id="98"/>
+    <w:bookmarkEnd w:id="99"/>
     <w:tbl>
       <w:tblPr>
         <w:tblStyle w:val="TableNormal"/>
@@ -6700,7 +6736,7 @@
         </w:tc>
       </w:tr>
     </w:tbl>
-    <w:bookmarkStart w:id="99" w:name="szenario-einfaches-hinzufügen-neuer-tests."/>
+    <w:bookmarkStart w:id="100" w:name="szenario-einfaches-hinzufügen-neuer-tests."/>
     <w:p>
       <w:pPr>
         <w:pStyle w:val="Heading3"/>
@@ -6709,7 +6745,7 @@
         <w:t xml:space="preserve">Szenario: Einfaches Hinzufügen neuer Tests.</w:t>
       </w:r>
     </w:p>
-    <w:bookmarkEnd w:id="99"/>
+    <w:bookmarkEnd w:id="100"/>
     <w:p>
       <w:r>
         <w:t xml:space="preserve">Tester sollen mit geringem Aufwand neue Tests zu bestehenden Testsuites hinzufügen können.</w:t>
@@ -6856,7 +6892,7 @@
         </w:tc>
       </w:tr>
     </w:tbl>
-    <w:bookmarkStart w:id="100" w:name="szenario-ähnliche-resultate-bei-stochastischen-testreihen"/>
+    <w:bookmarkStart w:id="101" w:name="szenario-ähnliche-resultate-bei-stochastischen-testreihen"/>
     <w:p>
       <w:pPr>
         <w:pStyle w:val="Heading3"/>
@@ -6865,7 +6901,7 @@
         <w:t xml:space="preserve">Szenario: Ähnliche Resultate bei stochastischen Testreihen</w:t>
       </w:r>
     </w:p>
-    <w:bookmarkEnd w:id="100"/>
+    <w:bookmarkEnd w:id="101"/>
     <w:p>
       <w:r>
         <w:t xml:space="preserve">Werden zwei stochastische Testreihen ausgeführt, sind die Resultate zu 90% ähnlich.</w:t>
@@ -6968,7 +7004,7 @@
         </w:tc>
       </w:tr>
     </w:tbl>
-    <w:bookmarkStart w:id="101" w:name="szenario-testausführung-mit-einelnem-befehl"/>
+    <w:bookmarkStart w:id="102" w:name="szenario-testausführung-mit-einelnem-befehl"/>
     <w:p>
       <w:pPr>
         <w:pStyle w:val="Heading3"/>
@@ -6977,7 +7013,7 @@
         <w:t xml:space="preserve">Szenario: Testausführung mit einelnem Befehl</w:t>
       </w:r>
     </w:p>
-    <w:bookmarkEnd w:id="101"/>
+    <w:bookmarkEnd w:id="102"/>
     <w:p>
       <w:r>
         <w:t xml:space="preserve">Ein Tester möchte mehrere Testszenarien mit einem einzelnen Befehl durchführen können.</w:t>
@@ -7080,7 +7116,7 @@
         </w:tc>
       </w:tr>
     </w:tbl>
-    <w:bookmarkStart w:id="102" w:name="szenario-x-daten-für-externe-systeme-zugänglich"/>
+    <w:bookmarkStart w:id="103" w:name="szenario-x-daten-für-externe-systeme-zugänglich"/>
     <w:p>
       <w:pPr>
         <w:pStyle w:val="Heading3"/>
@@ -7089,7 +7125,7 @@
         <w:t xml:space="preserve">Szenario: X-Daten für externe Systeme zugänglich</w:t>
       </w:r>
     </w:p>
-    <w:bookmarkEnd w:id="102"/>
+    <w:bookmarkEnd w:id="103"/>
     <w:p>
       <w:r>
         <w:t xml:space="preserve">Die X-Daten des Y-Systems sollen für ein externes Werkzeug zur Anforderungsanalyse und -management (etwa: Requisite-Pro, Enterprise-Architect oä) zugänglich sein.</w:t>
@@ -7264,7 +7300,7 @@
         </w:tc>
       </w:tr>
     </w:tbl>
-    <w:bookmarkStart w:id="103" w:name="anhang-q-merkmale"/>
+    <w:bookmarkStart w:id="104" w:name="anhang-q-merkmale"/>
     <w:p>
       <w:pPr>
         <w:pStyle w:val="Heading1"/>
@@ -7273,7 +7309,7 @@
         <w:t xml:space="preserve">Anhang: Q-Merkmale</w:t>
       </w:r>
     </w:p>
-    <w:bookmarkEnd w:id="103"/>
+    <w:bookmarkEnd w:id="104"/>
     <w:p>
       <w:r>
         <w:t xml:space="preserve">Draußen im Dschungel der Realität warten Dutzende verschiedener Qualitätsanforderungen oder Qualitätsziele auf ihre Erfüllung. Hier der Versuch, diese etwas präziser zu definieren und zu kategorisieren.</w:t>
@@ -9686,7 +9722,7 @@
 <file path=word/numbering.xml><?xml version="1.0" encoding="utf-8"?>
 <w:numbering xmlns:w="http://schemas.openxmlformats.org/wordprocessingml/2006/main">
   <w:abstractNum w:abstractNumId="0">
-    <w:nsid w:val="25dff0db"/>
+    <w:nsid w:val="cdd7a883"/>
     <w:multiLevelType w:val="multilevel"/>
     <w:lvl w:ilvl="0">
       <w:numFmt w:val="bullet"/>
@@ -9767,7 +9803,7 @@
     </w:lvl>
   </w:abstractNum>
   <w:abstractNum w:abstractNumId="2">
-    <w:nsid w:val="43f05c61"/>
+    <w:nsid w:val="1e749ba8"/>
     <w:multiLevelType w:val="multilevel"/>
     <w:lvl w:ilvl="0">
       <w:numFmt w:val="bullet"/>

</xml_diff>

<commit_message>
* Wiederverwendbarkeit * Partitionstoleranz * Konsistenz * diverse Links ergänzt
</commit_message>
<xml_diff>
--- a/build/docs/index.docx
+++ b/build/docs/index.docx
@@ -295,7 +295,7 @@
     </w:p>
     <w:p>
       <w:r>
-        <w:t xml:space="preserve">[eeles05] Peter Eeles: Capturing Architectural Requirements.</w:t>
+        <w:t xml:space="preserve">[eeles05] Peter Eeles:</w:t>
       </w:r>
       <w:r>
         <w:t xml:space="preserve"> </w:t>
@@ -305,7 +305,7 @@
           <w:rPr>
             <w:rStyle w:val="Link"/>
           </w:rPr>
-          <w:t xml:space="preserve">http://www.ibm.com/developerworks/rational/library/4706.html</w:t>
+          <w:t xml:space="preserve">Capturing Architectural Requirements</w:t>
         </w:r>
       </w:hyperlink>
       <w:r>
@@ -7624,15 +7624,22 @@
           </w:p>
         </w:tc>
         <w:tc>
-          <w:p/>
-        </w:tc>
-        <w:tc>
-          <w:p>
-            <w:pPr>
-              <w:jc w:val="left"/>
-            </w:pPr>
-            <w:r>
-              <w:t xml:space="preserve">Zuverlässigkeit</w:t>
+          <w:p>
+            <w:pPr>
+              <w:jc w:val="left"/>
+            </w:pPr>
+            <w:r>
+              <w:t xml:space="preserve">Fähigkeit des Systems, auch bei Ausfall einiger Bestandteile (Hardware oder Software) ein definiertes Leistungsniveau erhalten zu können. Im Zuge von verteilten Systemen auch: Toleranz gegenüber partiellen Ausfällen einzelner Netzsegmente.</w:t>
+            </w:r>
+          </w:p>
+        </w:tc>
+        <w:tc>
+          <w:p>
+            <w:pPr>
+              <w:jc w:val="left"/>
+            </w:pPr>
+            <w:r>
+              <w:t xml:space="preserve">Zuverlässigkeit, Partitionstoleranz</w:t>
             </w:r>
           </w:p>
         </w:tc>
@@ -8495,264 +8502,315 @@
               <w:jc w:val="left"/>
             </w:pPr>
             <w:r>
-              <w:t xml:space="preserve">Synonym: Integrität. * Bezüglich Daten: Maß, in dem Daten sowie deren Beziehungen deren Gültigkeitsregeln genügen. * Bezüglich Verhalten: Maß, in dem sich ein System schlüssig und nachvollziehbar verhält.</w:t>
+              <w:t xml:space="preserve">Synonym: Integrität. * Bezüglich Daten: + Maß, in dem Daten sowie deren Beziehungen deren Gültigkeitsregeln genügen. + Clienten einer Datenbank erhalten bei identischen Anfragen identische Ergebnisse. * Bezüglich Verhalten: Maß, in dem sich ein System schlüssig und nachvollziehbar verhält.</w:t>
+            </w:r>
+          </w:p>
+          <w:p>
+            <w:pPr>
+              <w:jc w:val="left"/>
+            </w:pPr>
+            <w:r>
+              <w:t xml:space="preserve">Weitere Verfeinerung: Monotonic-Read-Consistency, Montonic-Write-Consistency, Read-Your-Writes-Consistency, Write-Follows-Read-Consistency. Siehe Erläuterungen zum CAP-Theorem.</w:t>
+            </w:r>
+            <w:r>
+              <w:t xml:space="preserve"> </w:t>
+            </w:r>
+            <w:hyperlink r:id="rId105">
+              <w:r>
+                <w:rPr>
+                  <w:rStyle w:val="Link"/>
+                </w:rPr>
+                <w:t xml:space="preserve">http://www.infoq.com/articles/cap-twelve-years-later-how-the-rules-have-changed</w:t>
+              </w:r>
+            </w:hyperlink>
+          </w:p>
+        </w:tc>
+        <w:tc>
+          <w:p>
+            <w:pPr>
+              <w:jc w:val="left"/>
+            </w:pPr>
+            <w:r>
+              <w:t xml:space="preserve">Integrität</w:t>
+            </w:r>
+          </w:p>
+        </w:tc>
+      </w:tr>
+      <w:tr>
+        <w:tc>
+          <w:p>
+            <w:pPr>
+              <w:jc w:val="left"/>
+            </w:pPr>
+            <w:r>
+              <w:t xml:space="preserve">Korrektheit</w:t>
+            </w:r>
+          </w:p>
+        </w:tc>
+        <w:tc>
+          <w:p>
+            <w:pPr>
+              <w:jc w:val="left"/>
+            </w:pPr>
+            <w:r>
+              <w:t xml:space="preserve">Eigenschaft eines Systems, seiner Spezifikation zu genügen.</w:t>
+            </w:r>
+          </w:p>
+        </w:tc>
+        <w:tc>
+          <w:p>
+            <w:pPr>
+              <w:jc w:val="left"/>
+            </w:pPr>
+            <w:r>
+              <w:t xml:space="preserve">Funktionalität, Zuverlässigkeit</w:t>
+            </w:r>
+          </w:p>
+        </w:tc>
+      </w:tr>
+      <w:tr>
+        <w:tc>
+          <w:p>
+            <w:pPr>
+              <w:jc w:val="left"/>
+            </w:pPr>
+            <w:r>
+              <w:t xml:space="preserve">Latenz</w:t>
+            </w:r>
+          </w:p>
+        </w:tc>
+        <w:tc>
+          <w:p>
+            <w:pPr>
+              <w:jc w:val="left"/>
+            </w:pPr>
+            <w:r>
+              <w:t xml:space="preserve">Synonym: Verzögerungszeit. Zeit vom Ende eines Ereignisses bis zum Beginn der Reaktion auf dieses Ereignis.</w:t>
+            </w:r>
+          </w:p>
+        </w:tc>
+        <w:tc>
+          <w:p>
+            <w:pPr>
+              <w:jc w:val="left"/>
+            </w:pPr>
+            <w:r>
+              <w:t xml:space="preserve">Effizienz</w:t>
+            </w:r>
+          </w:p>
+        </w:tc>
+      </w:tr>
+      <w:tr>
+        <w:tc>
+          <w:p>
+            <w:pPr>
+              <w:jc w:val="left"/>
+            </w:pPr>
+            <w:r>
+              <w:t xml:space="preserve">Laufzeiteffizienz</w:t>
+            </w:r>
+          </w:p>
+        </w:tc>
+        <w:tc>
+          <w:p>
+            <w:pPr>
+              <w:jc w:val="left"/>
+            </w:pPr>
+            <w:r>
+              <w:t xml:space="preserve">Sparsamkeit eines Systems (meist: eines Algorithmus) bezüglich der Resource "Rechenzeit"</w:t>
+            </w:r>
+          </w:p>
+        </w:tc>
+        <w:tc>
+          <w:p>
+            <w:pPr>
+              <w:jc w:val="left"/>
+            </w:pPr>
+            <w:r>
+              <w:t xml:space="preserve">Effizienz</w:t>
+            </w:r>
+          </w:p>
+        </w:tc>
+      </w:tr>
+      <w:tr>
+        <w:tc>
+          <w:p>
+            <w:pPr>
+              <w:jc w:val="left"/>
+            </w:pPr>
+            <w:r>
+              <w:t xml:space="preserve">Leistungsfähigkeit</w:t>
+            </w:r>
+          </w:p>
+        </w:tc>
+        <w:tc>
+          <w:p>
+            <w:pPr>
+              <w:jc w:val="left"/>
+            </w:pPr>
+            <w:r>
+              <w:t xml:space="preserve">Fähigkeit eines Systems, spezifizierte Dienste oder Leistungen zu erbringen.</w:t>
+            </w:r>
+          </w:p>
+        </w:tc>
+        <w:tc>
+          <w:p>
+            <w:pPr>
+              <w:jc w:val="left"/>
+            </w:pPr>
+            <w:r>
+              <w:t xml:space="preserve">Effizienz</w:t>
+            </w:r>
+          </w:p>
+        </w:tc>
+      </w:tr>
+      <w:tr>
+        <w:tc>
+          <w:p>
+            <w:pPr>
+              <w:jc w:val="left"/>
+            </w:pPr>
+            <w:r>
+              <w:t xml:space="preserve">Lokalisierbarkeit</w:t>
+            </w:r>
+          </w:p>
+        </w:tc>
+        <w:tc>
+          <w:p>
+            <w:pPr>
+              <w:jc w:val="left"/>
+            </w:pPr>
+            <w:r>
+              <w:t xml:space="preserve">Anpassungsfähigkeit an landes- oder sprachspezifische Anforderungen.</w:t>
+            </w:r>
+          </w:p>
+        </w:tc>
+        <w:tc>
+          <w:p>
+            <w:pPr>
+              <w:jc w:val="left"/>
+            </w:pPr>
+            <w:r>
+              <w:t xml:space="preserve">Bedienbarkeit, Änderbarkeit, Flexibilität</w:t>
+            </w:r>
+          </w:p>
+        </w:tc>
+      </w:tr>
+      <w:tr>
+        <w:tc>
+          <w:p>
+            <w:pPr>
+              <w:jc w:val="left"/>
+            </w:pPr>
+            <w:r>
+              <w:t xml:space="preserve">Modifizierbarkeit</w:t>
+            </w:r>
+          </w:p>
+        </w:tc>
+        <w:tc>
+          <w:p>
+            <w:pPr>
+              <w:jc w:val="left"/>
+            </w:pPr>
+            <w:r>
+              <w:t xml:space="preserve">Aufwand zur Ausführung von Verbesserungen, zur Fehlerbeseitigung oder Anpassung an Umgebungsänderungen.</w:t>
+            </w:r>
+          </w:p>
+        </w:tc>
+        <w:tc>
+          <w:p>
+            <w:pPr>
+              <w:jc w:val="left"/>
+            </w:pPr>
+            <w:r>
+              <w:t xml:space="preserve">Änderbarkeit</w:t>
+            </w:r>
+          </w:p>
+        </w:tc>
+      </w:tr>
+      <w:tr>
+        <w:tc>
+          <w:p>
+            <w:pPr>
+              <w:jc w:val="left"/>
+            </w:pPr>
+            <w:r>
+              <w:t xml:space="preserve">Modularität</w:t>
+            </w:r>
+          </w:p>
+        </w:tc>
+        <w:tc>
+          <w:p>
+            <w:pPr>
+              <w:jc w:val="left"/>
+            </w:pPr>
+            <w:r>
+              <w:t xml:space="preserve">Zerlegung eines Systems in Einzelbausteine mit definierten Schnittstellen.</w:t>
+            </w:r>
+          </w:p>
+        </w:tc>
+        <w:tc>
+          <w:p>
+            <w:pPr>
+              <w:jc w:val="left"/>
+            </w:pPr>
+            <w:r>
+              <w:t xml:space="preserve">Änderbarkeit</w:t>
+            </w:r>
+          </w:p>
+        </w:tc>
+      </w:tr>
+      <w:tr>
+        <w:tc>
+          <w:p>
+            <w:pPr>
+              <w:jc w:val="left"/>
+            </w:pPr>
+            <w:r>
+              <w:t xml:space="preserve">Nachvollziehbarkeit</w:t>
             </w:r>
           </w:p>
         </w:tc>
         <w:tc>
           <w:p/>
         </w:tc>
-      </w:tr>
-      <w:tr>
-        <w:tc>
-          <w:p>
-            <w:pPr>
-              <w:jc w:val="left"/>
-            </w:pPr>
-            <w:r>
-              <w:t xml:space="preserve">Korrektheit</w:t>
-            </w:r>
-          </w:p>
-        </w:tc>
-        <w:tc>
-          <w:p>
-            <w:pPr>
-              <w:jc w:val="left"/>
-            </w:pPr>
-            <w:r>
-              <w:t xml:space="preserve">Eigenschaft eines Systems, seiner Spezifikation zu genügen.</w:t>
-            </w:r>
-          </w:p>
-        </w:tc>
-        <w:tc>
-          <w:p>
-            <w:pPr>
-              <w:jc w:val="left"/>
-            </w:pPr>
-            <w:r>
-              <w:t xml:space="preserve">Funktionalität, Zuverlässigkeit</w:t>
-            </w:r>
-          </w:p>
-        </w:tc>
-      </w:tr>
-      <w:tr>
-        <w:tc>
-          <w:p>
-            <w:pPr>
-              <w:jc w:val="left"/>
-            </w:pPr>
-            <w:r>
-              <w:t xml:space="preserve">Latenz</w:t>
-            </w:r>
-          </w:p>
-        </w:tc>
-        <w:tc>
-          <w:p>
-            <w:pPr>
-              <w:jc w:val="left"/>
-            </w:pPr>
-            <w:r>
-              <w:t xml:space="preserve">Synonym: Verzögerungszeit. Zeit vom Ende eines Ereignisses bis zum Beginn der Reaktion auf dieses Ereignis.</w:t>
-            </w:r>
-          </w:p>
-        </w:tc>
-        <w:tc>
-          <w:p>
-            <w:pPr>
-              <w:jc w:val="left"/>
-            </w:pPr>
-            <w:r>
-              <w:t xml:space="preserve">Effizienz</w:t>
-            </w:r>
-          </w:p>
-        </w:tc>
-      </w:tr>
-      <w:tr>
-        <w:tc>
-          <w:p>
-            <w:pPr>
-              <w:jc w:val="left"/>
-            </w:pPr>
-            <w:r>
-              <w:t xml:space="preserve">Laufzeiteffizienz</w:t>
-            </w:r>
-          </w:p>
-        </w:tc>
-        <w:tc>
-          <w:p>
-            <w:pPr>
-              <w:jc w:val="left"/>
-            </w:pPr>
-            <w:r>
-              <w:t xml:space="preserve">Sparsamkeit eines Systems (meist: eines Algorithmus) bezüglich der Resource "Rechenzeit"</w:t>
-            </w:r>
-          </w:p>
-        </w:tc>
-        <w:tc>
-          <w:p>
-            <w:pPr>
-              <w:jc w:val="left"/>
-            </w:pPr>
-            <w:r>
-              <w:t xml:space="preserve">Effizienz</w:t>
-            </w:r>
-          </w:p>
-        </w:tc>
-      </w:tr>
-      <w:tr>
-        <w:tc>
-          <w:p>
-            <w:pPr>
-              <w:jc w:val="left"/>
-            </w:pPr>
-            <w:r>
-              <w:t xml:space="preserve">Leistungsfähigkeit</w:t>
-            </w:r>
-          </w:p>
-        </w:tc>
-        <w:tc>
-          <w:p>
-            <w:pPr>
-              <w:jc w:val="left"/>
-            </w:pPr>
-            <w:r>
-              <w:t xml:space="preserve">Fähigkeit eines Systems, spezifizierte Dienste oder Leistungen zu erbringen.</w:t>
-            </w:r>
-          </w:p>
-        </w:tc>
-        <w:tc>
-          <w:p>
-            <w:pPr>
-              <w:jc w:val="left"/>
-            </w:pPr>
-            <w:r>
-              <w:t xml:space="preserve">Effizienz</w:t>
-            </w:r>
-          </w:p>
-        </w:tc>
-      </w:tr>
-      <w:tr>
-        <w:tc>
-          <w:p>
-            <w:pPr>
-              <w:jc w:val="left"/>
-            </w:pPr>
-            <w:r>
-              <w:t xml:space="preserve">Lokalisierbarkeit</w:t>
-            </w:r>
-          </w:p>
-        </w:tc>
-        <w:tc>
-          <w:p>
-            <w:pPr>
-              <w:jc w:val="left"/>
-            </w:pPr>
-            <w:r>
-              <w:t xml:space="preserve">Anpassungsfähigkeit an landes- oder sprachspezifische Anforderungen.</w:t>
-            </w:r>
-          </w:p>
-        </w:tc>
-        <w:tc>
-          <w:p>
-            <w:pPr>
-              <w:jc w:val="left"/>
-            </w:pPr>
-            <w:r>
-              <w:t xml:space="preserve">Bedienbarkeit, Änderbarkeit, Flexibilität</w:t>
-            </w:r>
-          </w:p>
-        </w:tc>
-      </w:tr>
-      <w:tr>
-        <w:tc>
-          <w:p>
-            <w:pPr>
-              <w:jc w:val="left"/>
-            </w:pPr>
-            <w:r>
-              <w:t xml:space="preserve">Modifizierbarkeit</w:t>
-            </w:r>
-          </w:p>
-        </w:tc>
-        <w:tc>
-          <w:p>
-            <w:pPr>
-              <w:jc w:val="left"/>
-            </w:pPr>
-            <w:r>
-              <w:t xml:space="preserve">Aufwand zur Ausführung von Verbesserungen, zur Fehlerbeseitigung oder Anpassung an Umgebungsänderungen.</w:t>
-            </w:r>
-          </w:p>
-        </w:tc>
-        <w:tc>
-          <w:p>
-            <w:pPr>
-              <w:jc w:val="left"/>
-            </w:pPr>
-            <w:r>
-              <w:t xml:space="preserve">Änderbarkeit</w:t>
-            </w:r>
-          </w:p>
-        </w:tc>
-      </w:tr>
-      <w:tr>
-        <w:tc>
-          <w:p>
-            <w:pPr>
-              <w:jc w:val="left"/>
-            </w:pPr>
-            <w:r>
-              <w:t xml:space="preserve">Modularität</w:t>
-            </w:r>
-          </w:p>
-        </w:tc>
-        <w:tc>
-          <w:p>
-            <w:pPr>
-              <w:jc w:val="left"/>
-            </w:pPr>
-            <w:r>
-              <w:t xml:space="preserve">Zerlegung eines Systems in Einzelbausteine mit definierten Schnittstellen.</w:t>
-            </w:r>
-          </w:p>
-        </w:tc>
-        <w:tc>
-          <w:p>
-            <w:pPr>
-              <w:jc w:val="left"/>
-            </w:pPr>
-            <w:r>
-              <w:t xml:space="preserve">Änderbarkeit</w:t>
-            </w:r>
-          </w:p>
-        </w:tc>
-      </w:tr>
-      <w:tr>
-        <w:tc>
-          <w:p>
-            <w:pPr>
-              <w:jc w:val="left"/>
-            </w:pPr>
-            <w:r>
-              <w:t xml:space="preserve">Nachvollziehbarkeit</w:t>
-            </w:r>
-          </w:p>
-        </w:tc>
         <w:tc>
           <w:p/>
         </w:tc>
+      </w:tr>
+      <w:tr>
+        <w:tc>
+          <w:p>
+            <w:pPr>
+              <w:jc w:val="left"/>
+            </w:pPr>
+            <w:r>
+              <w:t xml:space="preserve">Nichtabstreitbarkeit</w:t>
+            </w:r>
+          </w:p>
+        </w:tc>
         <w:tc>
           <w:p/>
         </w:tc>
-      </w:tr>
-      <w:tr>
-        <w:tc>
-          <w:p>
-            <w:pPr>
-              <w:jc w:val="left"/>
-            </w:pPr>
-            <w:r>
-              <w:t xml:space="preserve">Nichtabstreitbarkeit</w:t>
+        <w:tc>
+          <w:p>
+            <w:pPr>
+              <w:jc w:val="left"/>
+            </w:pPr>
+            <w:r>
+              <w:t xml:space="preserve">Sicherheit</w:t>
+            </w:r>
+          </w:p>
+        </w:tc>
+      </w:tr>
+      <w:tr>
+        <w:tc>
+          <w:p>
+            <w:pPr>
+              <w:jc w:val="left"/>
+            </w:pPr>
+            <w:r>
+              <w:t xml:space="preserve">Nichtangreifbarkeit</w:t>
             </w:r>
           </w:p>
         </w:tc>
@@ -8777,31 +8835,6 @@
               <w:jc w:val="left"/>
             </w:pPr>
             <w:r>
-              <w:t xml:space="preserve">Nichtangreifbarkeit</w:t>
-            </w:r>
-          </w:p>
-        </w:tc>
-        <w:tc>
-          <w:p/>
-        </w:tc>
-        <w:tc>
-          <w:p>
-            <w:pPr>
-              <w:jc w:val="left"/>
-            </w:pPr>
-            <w:r>
-              <w:t xml:space="preserve">Sicherheit</w:t>
-            </w:r>
-          </w:p>
-        </w:tc>
-      </w:tr>
-      <w:tr>
-        <w:tc>
-          <w:p>
-            <w:pPr>
-              <w:jc w:val="left"/>
-            </w:pPr>
-            <w:r>
               <w:t xml:space="preserve">Normgerechtigkeit</w:t>
             </w:r>
           </w:p>
@@ -8817,7 +8850,14 @@
           </w:p>
         </w:tc>
         <w:tc>
-          <w:p/>
+          <w:p>
+            <w:pPr>
+              <w:jc w:val="left"/>
+            </w:pPr>
+            <w:r>
+              <w:t xml:space="preserve">Konformität</w:t>
+            </w:r>
+          </w:p>
         </w:tc>
       </w:tr>
       <w:tr>
@@ -8848,6 +8888,72 @@
             </w:pPr>
             <w:r>
               <w:t xml:space="preserve">Funktionalität</w:t>
+            </w:r>
+          </w:p>
+        </w:tc>
+      </w:tr>
+      <w:tr>
+        <w:tc>
+          <w:p>
+            <w:pPr>
+              <w:jc w:val="left"/>
+            </w:pPr>
+            <w:r>
+              <w:t xml:space="preserve">Partitionstoleranz</w:t>
+            </w:r>
+          </w:p>
+        </w:tc>
+        <w:tc>
+          <w:p>
+            <w:pPr>
+              <w:jc w:val="left"/>
+            </w:pPr>
+            <w:r>
+              <w:t xml:space="preserve">Das System arbeitet auch bei Ausfall einzelner Knoten, Netzsegmente oder sonstiger Systembestandteile weiter. Begriff wird insbesondere im Zusammenhang mit dem</w:t>
+            </w:r>
+            <w:r>
+              <w:t xml:space="preserve"> </w:t>
+            </w:r>
+            <w:hyperlink r:id="rId106">
+              <w:r>
+                <w:rPr>
+                  <w:rStyle w:val="Link"/>
+                </w:rPr>
+                <w:t xml:space="preserve">CAP-Theorem</w:t>
+              </w:r>
+            </w:hyperlink>
+            <w:r>
+              <w:t xml:space="preserve"> </w:t>
+            </w:r>
+            <w:r>
+              <w:t xml:space="preserve">und verteilten Datenbanken (</w:t>
+            </w:r>
+            <w:hyperlink r:id="rId107">
+              <w:r>
+                <w:rPr>
+                  <w:rStyle w:val="Link"/>
+                </w:rPr>
+                <w:t xml:space="preserve">NoSQL-DB</w:t>
+              </w:r>
+            </w:hyperlink>
+            <w:r>
+              <w:t xml:space="preserve">) verwendet.</w:t>
+            </w:r>
+          </w:p>
+        </w:tc>
+        <w:tc>
+          <w:p>
+            <w:pPr>
+              <w:jc w:val="left"/>
+            </w:pPr>
+            <w:r>
+              <w:rPr>
+                <w:b/>
+              </w:rPr>
+              <w:t xml:space="preserve">Zuverlässigkeit</w:t>
+            </w:r>
+            <w:r>
+              <w:t xml:space="preserve">, Ausfallsicherheit</w:t>
             </w:r>
           </w:p>
         </w:tc>
@@ -9607,6 +9713,38 @@
             </w:pPr>
             <w:r>
               <w:t xml:space="preserve">Zuverlässigkeit</w:t>
+            </w:r>
+          </w:p>
+        </w:tc>
+      </w:tr>
+      <w:tr>
+        <w:tc>
+          <w:p>
+            <w:pPr>
+              <w:jc w:val="left"/>
+            </w:pPr>
+            <w:r>
+              <w:t xml:space="preserve">Wiederverwendbarkeit</w:t>
+            </w:r>
+          </w:p>
+        </w:tc>
+        <w:tc>
+          <w:p>
+            <w:pPr>
+              <w:jc w:val="left"/>
+            </w:pPr>
+            <w:r>
+              <w:t xml:space="preserve">Eigenschaft eines Systems oder Bausteins, auch ausserhalb des ursprünglich geplanten Einsatzzwecks oder -ortes verwendet zu werden.</w:t>
+            </w:r>
+          </w:p>
+        </w:tc>
+        <w:tc>
+          <w:p>
+            <w:pPr>
+              <w:jc w:val="left"/>
+            </w:pPr>
+            <w:r>
+              <w:t xml:space="preserve">Flexibilität, Portabilität</w:t>
             </w:r>
           </w:p>
         </w:tc>
@@ -9722,7 +9860,7 @@
 <file path=word/numbering.xml><?xml version="1.0" encoding="utf-8"?>
 <w:numbering xmlns:w="http://schemas.openxmlformats.org/wordprocessingml/2006/main">
   <w:abstractNum w:abstractNumId="0">
-    <w:nsid w:val="cdd7a883"/>
+    <w:nsid w:val="4bdab40f"/>
     <w:multiLevelType w:val="multilevel"/>
     <w:lvl w:ilvl="0">
       <w:numFmt w:val="bullet"/>
@@ -9803,7 +9941,7 @@
     </w:lvl>
   </w:abstractNum>
   <w:abstractNum w:abstractNumId="2">
-    <w:nsid w:val="1e749ba8"/>
+    <w:nsid w:val="835a8b47"/>
     <w:multiLevelType w:val="multilevel"/>
     <w:lvl w:ilvl="0">
       <w:numFmt w:val="bullet"/>

</xml_diff>